<commit_message>
Video Conference added, Multiple not working
</commit_message>
<xml_diff>
--- a/curiosity.docx
+++ b/curiosity.docx
@@ -2,6 +2,236 @@
 <file path=word/document.xml><?xml version="1.0" encoding="utf-8"?>
 <w:document xmlns:wpc="http://schemas.microsoft.com/office/word/2010/wordprocessingCanvas" xmlns:cx="http://schemas.microsoft.com/office/drawing/2014/chartex" xmlns:cx1="http://schemas.microsoft.com/office/drawing/2015/9/8/chartex" xmlns:cx2="http://schemas.microsoft.com/office/drawing/2015/10/21/chartex" xmlns:cx3="http://schemas.microsoft.com/office/drawing/2016/5/9/chartex" xmlns:cx4="http://schemas.microsoft.com/office/drawing/2016/5/10/chartex" xmlns:cx5="http://schemas.microsoft.com/office/drawing/2016/5/11/chartex" xmlns:cx6="http://schemas.microsoft.com/office/drawing/2016/5/12/chartex" xmlns:cx7="http://schemas.microsoft.com/office/drawing/2016/5/13/chartex" xmlns:cx8="http://schemas.microsoft.com/office/drawing/2016/5/14/chartex" xmlns:mc="http://schemas.openxmlformats.org/markup-compatibility/2006" xmlns:aink="http://schemas.microsoft.com/office/drawing/2016/ink" xmlns:am3d="http://schemas.microsoft.com/office/drawing/2017/model3d" xmlns:o="urn:schemas-microsoft-com:office:office" xmlns:r="http://schemas.openxmlformats.org/officeDocument/2006/relationships" xmlns:m="http://schemas.openxmlformats.org/officeDocument/2006/math" xmlns:v="urn:schemas-microsoft-com:vml" xmlns:wp14="http://schemas.microsoft.com/office/word/2010/wordprocessingDrawing" xmlns:wp="http://schemas.openxmlformats.org/drawingml/2006/wordprocessingDrawing" xmlns:w10="urn:schemas-microsoft-com:office:word" xmlns:w="http://schemas.openxmlformats.org/wordprocessingml/2006/main" xmlns:w14="http://schemas.microsoft.com/office/word/2010/wordml" xmlns:w15="http://schemas.microsoft.com/office/word/2012/wordml" xmlns:w16cex="http://schemas.microsoft.com/office/word/2018/wordml/cex" xmlns:w16cid="http://schemas.microsoft.com/office/word/2016/wordml/cid" xmlns:w16="http://schemas.microsoft.com/office/word/2018/wordml" xmlns:w16sdtdh="http://schemas.microsoft.com/office/word/2020/wordml/sdtdatahash" xmlns:w16se="http://schemas.microsoft.com/office/word/2015/wordml/symex" xmlns:wpg="http://schemas.microsoft.com/office/word/2010/wordprocessingGroup" xmlns:wpi="http://schemas.microsoft.com/office/word/2010/wordprocessingInk" xmlns:wne="http://schemas.microsoft.com/office/word/2006/wordml" xmlns:wps="http://schemas.microsoft.com/office/word/2010/wordprocessingShape" mc:Ignorable="w14 w15 w16se w16cid w16 w16cex w16sdtdh wp14">
   <w:body>
+    <w:p>
+      <w:pPr>
+        <w:rPr>
+          <w:lang w:val="en-US"/>
+        </w:rPr>
+      </w:pPr>
+      <w:r>
+        <w:rPr>
+          <w:lang w:val="en-US"/>
+        </w:rPr>
+        <w:t>Ideas for implementation</w:t>
+      </w:r>
+    </w:p>
+    <w:p>
+      <w:pPr>
+        <w:pStyle w:val="ListParagraph"/>
+        <w:numPr>
+          <w:ilvl w:val="0"/>
+          <w:numId w:val="11"/>
+        </w:numPr>
+        <w:rPr>
+          <w:lang w:val="en-US"/>
+        </w:rPr>
+      </w:pPr>
+      <w:r>
+        <w:rPr>
+          <w:lang w:val="en-US"/>
+        </w:rPr>
+        <w:t xml:space="preserve">Code checker </w:t>
+      </w:r>
+      <w:r>
+        <w:rPr>
+          <w:lang w:val="en-US"/>
+        </w:rPr>
+        <w:t xml:space="preserve">(creater) </w:t>
+      </w:r>
+      <w:r>
+        <w:rPr>
+          <w:lang w:val="en-US"/>
+        </w:rPr>
+        <w:t>for test like codeforces/hackerrank etc</w:t>
+      </w:r>
+    </w:p>
+    <w:p>
+      <w:pPr>
+        <w:pStyle w:val="ListParagraph"/>
+        <w:numPr>
+          <w:ilvl w:val="0"/>
+          <w:numId w:val="11"/>
+        </w:numPr>
+        <w:rPr>
+          <w:lang w:val="en-US"/>
+        </w:rPr>
+      </w:pPr>
+      <w:r>
+        <w:rPr>
+          <w:lang w:val="en-US"/>
+        </w:rPr>
+        <w:t>MCQ creater for test</w:t>
+      </w:r>
+    </w:p>
+    <w:p>
+      <w:pPr>
+        <w:pStyle w:val="ListParagraph"/>
+        <w:numPr>
+          <w:ilvl w:val="0"/>
+          <w:numId w:val="11"/>
+        </w:numPr>
+        <w:rPr>
+          <w:lang w:val="en-US"/>
+        </w:rPr>
+      </w:pPr>
+      <w:r>
+        <w:rPr>
+          <w:lang w:val="en-US"/>
+        </w:rPr>
+        <w:t>Class scheduler after corona (50% seats, both dose of vaccines etc)</w:t>
+      </w:r>
+    </w:p>
+    <w:p>
+      <w:pPr>
+        <w:pStyle w:val="ListParagraph"/>
+        <w:numPr>
+          <w:ilvl w:val="0"/>
+          <w:numId w:val="11"/>
+        </w:numPr>
+        <w:rPr>
+          <w:lang w:val="en-US"/>
+        </w:rPr>
+      </w:pPr>
+      <w:r>
+        <w:rPr>
+          <w:lang w:val="en-US"/>
+        </w:rPr>
+        <w:t>Make something like email</w:t>
+      </w:r>
+    </w:p>
+    <w:p>
+      <w:pPr>
+        <w:rPr>
+          <w:lang w:val="en-US"/>
+        </w:rPr>
+      </w:pPr>
+      <w:r>
+        <w:rPr>
+          <w:lang w:val="en-US"/>
+        </w:rPr>
+        <w:t>Anshu’s Work</w:t>
+      </w:r>
+    </w:p>
+    <w:p>
+      <w:pPr>
+        <w:pStyle w:val="ListParagraph"/>
+        <w:numPr>
+          <w:ilvl w:val="0"/>
+          <w:numId w:val="13"/>
+        </w:numPr>
+        <w:rPr>
+          <w:lang w:val="en-US"/>
+        </w:rPr>
+      </w:pPr>
+      <w:r>
+        <w:rPr>
+          <w:lang w:val="en-US"/>
+        </w:rPr>
+        <w:t>Make login for student</w:t>
+      </w:r>
+    </w:p>
+    <w:p>
+      <w:pPr>
+        <w:pStyle w:val="ListParagraph"/>
+        <w:numPr>
+          <w:ilvl w:val="0"/>
+          <w:numId w:val="13"/>
+        </w:numPr>
+        <w:rPr>
+          <w:lang w:val="en-US"/>
+        </w:rPr>
+      </w:pPr>
+      <w:r>
+        <w:rPr>
+          <w:lang w:val="en-US"/>
+        </w:rPr>
+        <w:t>Check if a class is available for next day (5 subjects allowed)</w:t>
+      </w:r>
+    </w:p>
+    <w:p>
+      <w:pPr>
+        <w:pStyle w:val="ListParagraph"/>
+        <w:numPr>
+          <w:ilvl w:val="0"/>
+          <w:numId w:val="13"/>
+        </w:numPr>
+        <w:rPr>
+          <w:lang w:val="en-US"/>
+        </w:rPr>
+      </w:pPr>
+      <w:r>
+        <w:rPr>
+          <w:lang w:val="en-US"/>
+        </w:rPr>
+        <w:t>Allow student to choose a date from calendar and check if there is a slot on that day (time limit – 1 month)</w:t>
+      </w:r>
+    </w:p>
+    <w:p>
+      <w:pPr>
+        <w:pStyle w:val="ListParagraph"/>
+        <w:numPr>
+          <w:ilvl w:val="0"/>
+          <w:numId w:val="13"/>
+        </w:numPr>
+        <w:rPr>
+          <w:lang w:val="en-US"/>
+        </w:rPr>
+      </w:pPr>
+      <w:r>
+        <w:rPr>
+          <w:lang w:val="en-US"/>
+        </w:rPr>
+        <w:t xml:space="preserve">Show available dates in calendar for each subject (just like vaccine </w:t>
+      </w:r>
+      <w:r>
+        <w:rPr>
+          <w:lang w:val="en-US"/>
+        </w:rPr>
+        <w:t>website) (</w:t>
+      </w:r>
+      <w:r>
+        <w:rPr>
+          <w:lang w:val="en-US"/>
+        </w:rPr>
+        <w:t>tl- 1 month)</w:t>
+      </w:r>
+    </w:p>
+    <w:p>
+      <w:pPr>
+        <w:pStyle w:val="ListParagraph"/>
+        <w:numPr>
+          <w:ilvl w:val="0"/>
+          <w:numId w:val="13"/>
+        </w:numPr>
+        <w:rPr>
+          <w:lang w:val="en-US"/>
+        </w:rPr>
+      </w:pPr>
+      <w:r>
+        <w:rPr>
+          <w:lang w:val="en-US"/>
+        </w:rPr>
+        <w:t>Upload covid certificate and allow students with covid certificate only</w:t>
+      </w:r>
+    </w:p>
+    <w:p>
+      <w:pPr>
+        <w:pStyle w:val="ListParagraph"/>
+        <w:numPr>
+          <w:ilvl w:val="0"/>
+          <w:numId w:val="13"/>
+        </w:numPr>
+        <w:rPr>
+          <w:lang w:val="en-US"/>
+        </w:rPr>
+      </w:pPr>
+      <w:r>
+        <w:rPr>
+          <w:lang w:val="en-US"/>
+        </w:rPr>
+        <w:t>Check validity of covid certificate from govt website</w:t>
+      </w:r>
+    </w:p>
     <w:p>
       <w:pPr>
         <w:rPr>
@@ -256,21 +486,7 @@
         <w:rPr>
           <w:lang w:val="en-US"/>
         </w:rPr>
-        <w:t xml:space="preserve"> using </w:t>
-      </w:r>
-      <w:proofErr w:type="spellStart"/>
-      <w:r>
-        <w:rPr>
-          <w:lang w:val="en-US"/>
-        </w:rPr>
-        <w:t>webRTC</w:t>
-      </w:r>
-      <w:proofErr w:type="spellEnd"/>
-      <w:r>
-        <w:rPr>
-          <w:lang w:val="en-US"/>
-        </w:rPr>
-        <w:t xml:space="preserve"> - </w:t>
+        <w:t xml:space="preserve"> using webRTC - </w:t>
       </w:r>
       <w:hyperlink r:id="rId13" w:history="1">
         <w:r>
@@ -426,21 +642,7 @@
         <w:rPr>
           <w:lang w:val="en-US"/>
         </w:rPr>
-        <w:t xml:space="preserve">What is </w:t>
-      </w:r>
-      <w:proofErr w:type="spellStart"/>
-      <w:r>
-        <w:rPr>
-          <w:lang w:val="en-US"/>
-        </w:rPr>
-        <w:t>webRTC</w:t>
-      </w:r>
-      <w:proofErr w:type="spellEnd"/>
-      <w:r>
-        <w:rPr>
-          <w:lang w:val="en-US"/>
-        </w:rPr>
-        <w:t xml:space="preserve"> - </w:t>
+        <w:t xml:space="preserve">What is webRTC - </w:t>
       </w:r>
       <w:hyperlink r:id="rId19" w:history="1">
         <w:r>
@@ -551,21 +753,7 @@
         <w:rPr>
           <w:lang w:val="en-US"/>
         </w:rPr>
-        <w:t xml:space="preserve">Working </w:t>
-      </w:r>
-      <w:proofErr w:type="spellStart"/>
-      <w:r>
-        <w:rPr>
-          <w:lang w:val="en-US"/>
-        </w:rPr>
-        <w:t>github</w:t>
-      </w:r>
-      <w:proofErr w:type="spellEnd"/>
-      <w:r>
-        <w:rPr>
-          <w:lang w:val="en-US"/>
-        </w:rPr>
-        <w:t xml:space="preserve"> link for one to one video call - </w:t>
+        <w:t xml:space="preserve">Working github link for one to one video call - </w:t>
       </w:r>
       <w:hyperlink r:id="rId23" w:history="1">
         <w:r>
@@ -592,21 +780,7 @@
         <w:rPr>
           <w:lang w:val="en-US"/>
         </w:rPr>
-        <w:t xml:space="preserve">Important basic documentation of </w:t>
-      </w:r>
-      <w:proofErr w:type="spellStart"/>
-      <w:r>
-        <w:rPr>
-          <w:lang w:val="en-US"/>
-        </w:rPr>
-        <w:t>webRTC</w:t>
-      </w:r>
-      <w:proofErr w:type="spellEnd"/>
-      <w:r>
-        <w:rPr>
-          <w:lang w:val="en-US"/>
-        </w:rPr>
-        <w:t>:</w:t>
+        <w:t>Important basic documentation of webRTC:</w:t>
       </w:r>
     </w:p>
     <w:p>
@@ -710,19 +884,11 @@
           <w:lang w:val="en-US"/>
         </w:rPr>
       </w:pPr>
-      <w:proofErr w:type="spellStart"/>
-      <w:r>
-        <w:rPr>
-          <w:lang w:val="en-US"/>
-        </w:rPr>
-        <w:t>NodeJs</w:t>
-      </w:r>
-      <w:proofErr w:type="spellEnd"/>
-      <w:r>
-        <w:rPr>
-          <w:lang w:val="en-US"/>
-        </w:rPr>
-        <w:t xml:space="preserve"> documentation - </w:t>
+      <w:r>
+        <w:rPr>
+          <w:lang w:val="en-US"/>
+        </w:rPr>
+        <w:t xml:space="preserve">NodeJs documentation - </w:t>
       </w:r>
       <w:hyperlink r:id="rId28" w:history="1">
         <w:r>
@@ -775,21 +941,7 @@
         <w:rPr>
           <w:lang w:val="en-US"/>
         </w:rPr>
-        <w:t xml:space="preserve">Best Resource for </w:t>
-      </w:r>
-      <w:proofErr w:type="spellStart"/>
-      <w:r>
-        <w:rPr>
-          <w:lang w:val="en-US"/>
-        </w:rPr>
-        <w:t>webRTC</w:t>
-      </w:r>
-      <w:proofErr w:type="spellEnd"/>
-      <w:r>
-        <w:rPr>
-          <w:lang w:val="en-US"/>
-        </w:rPr>
-        <w:t xml:space="preserve"> - </w:t>
+        <w:t xml:space="preserve">Best Resource for webRTC - </w:t>
       </w:r>
       <w:hyperlink r:id="rId29" w:anchor="toc-disruptive" w:history="1">
         <w:r>
@@ -886,19 +1038,11 @@
           <w:lang w:val="en-US"/>
         </w:rPr>
       </w:pPr>
-      <w:proofErr w:type="spellStart"/>
-      <w:r>
-        <w:rPr>
-          <w:lang w:val="en-US"/>
-        </w:rPr>
-        <w:t>webRTC</w:t>
-      </w:r>
-      <w:proofErr w:type="spellEnd"/>
-      <w:r>
-        <w:rPr>
-          <w:lang w:val="en-US"/>
-        </w:rPr>
-        <w:t xml:space="preserve"> stats API </w:t>
+      <w:r>
+        <w:rPr>
+          <w:lang w:val="en-US"/>
+        </w:rPr>
+        <w:t xml:space="preserve">webRTC stats API </w:t>
       </w:r>
       <w:r>
         <w:rPr>
@@ -922,7 +1066,6 @@
         <w:rPr>
           <w:lang w:val="en-US"/>
         </w:rPr>
-        <w:lastRenderedPageBreak/>
         <w:t>Documentation -</w:t>
       </w:r>
       <w:r>
@@ -991,19 +1134,11 @@
           <w:lang w:val="en-US"/>
         </w:rPr>
       </w:pPr>
-      <w:proofErr w:type="spellStart"/>
-      <w:r>
-        <w:rPr>
-          <w:lang w:val="en-US"/>
-        </w:rPr>
-        <w:t>Github</w:t>
-      </w:r>
-      <w:proofErr w:type="spellEnd"/>
-      <w:r>
-        <w:rPr>
-          <w:lang w:val="en-US"/>
-        </w:rPr>
-        <w:t xml:space="preserve"> repo of the </w:t>
+      <w:r>
+        <w:rPr>
+          <w:lang w:val="en-US"/>
+        </w:rPr>
+        <w:t xml:space="preserve">Github repo of the </w:t>
       </w:r>
       <w:r>
         <w:rPr>
@@ -1075,21 +1210,7 @@
         <w:rPr>
           <w:lang w:val="en-US"/>
         </w:rPr>
-        <w:t xml:space="preserve">Chrome </w:t>
-      </w:r>
-      <w:proofErr w:type="spellStart"/>
-      <w:r>
-        <w:rPr>
-          <w:lang w:val="en-US"/>
-        </w:rPr>
-        <w:t>webrtc</w:t>
-      </w:r>
-      <w:proofErr w:type="spellEnd"/>
-      <w:r>
-        <w:rPr>
-          <w:lang w:val="en-US"/>
-        </w:rPr>
-        <w:t xml:space="preserve">-internals - </w:t>
+        <w:t xml:space="preserve">Chrome webrtc-internals - </w:t>
       </w:r>
       <w:r>
         <w:rPr>
@@ -1104,6 +1225,53 @@
         <w:numPr>
           <w:ilvl w:val="0"/>
           <w:numId w:val="8"/>
+        </w:numPr>
+        <w:rPr>
+          <w:lang w:val="en-US"/>
+        </w:rPr>
+      </w:pPr>
+      <w:r>
+        <w:rPr>
+          <w:lang w:val="en-US"/>
+        </w:rPr>
+        <w:t xml:space="preserve">webRTC books - </w:t>
+      </w:r>
+      <w:hyperlink r:id="rId36" w:history="1">
+        <w:r>
+          <w:rPr>
+            <w:rStyle w:val="Hyperlink"/>
+            <w:lang w:val="en-US"/>
+          </w:rPr>
+          <w:t>https://bloggeek.me/best-webrtc-book/</w:t>
+        </w:r>
+      </w:hyperlink>
+    </w:p>
+    <w:p>
+      <w:pPr>
+        <w:rPr>
+          <w:lang w:val="en-US"/>
+        </w:rPr>
+      </w:pPr>
+    </w:p>
+    <w:p>
+      <w:pPr>
+        <w:rPr>
+          <w:lang w:val="en-US"/>
+        </w:rPr>
+      </w:pPr>
+      <w:r>
+        <w:rPr>
+          <w:lang w:val="en-US"/>
+        </w:rPr>
+        <w:t>Day-5</w:t>
+      </w:r>
+    </w:p>
+    <w:p>
+      <w:pPr>
+        <w:pStyle w:val="ListParagraph"/>
+        <w:numPr>
+          <w:ilvl w:val="0"/>
+          <w:numId w:val="12"/>
         </w:numPr>
         <w:rPr>
           <w:lang w:val="en-US"/>
@@ -1212,6 +1380,184 @@
     </w:lvl>
   </w:abstractNum>
   <w:abstractNum w:abstractNumId="1" w15:restartNumberingAfterBreak="0">
+    <w:nsid w:val="09D02DD7"/>
+    <w:multiLevelType w:val="hybridMultilevel"/>
+    <w:tmpl w:val="5A2842BC"/>
+    <w:lvl w:ilvl="0" w:tplc="4009000F">
+      <w:start w:val="1"/>
+      <w:numFmt w:val="decimal"/>
+      <w:lvlText w:val="%1."/>
+      <w:lvlJc w:val="left"/>
+      <w:pPr>
+        <w:ind w:left="720" w:hanging="360"/>
+      </w:pPr>
+      <w:rPr>
+        <w:rFonts w:hint="default"/>
+      </w:rPr>
+    </w:lvl>
+    <w:lvl w:ilvl="1" w:tplc="40090019" w:tentative="1">
+      <w:start w:val="1"/>
+      <w:numFmt w:val="lowerLetter"/>
+      <w:lvlText w:val="%2."/>
+      <w:lvlJc w:val="left"/>
+      <w:pPr>
+        <w:ind w:left="1440" w:hanging="360"/>
+      </w:pPr>
+    </w:lvl>
+    <w:lvl w:ilvl="2" w:tplc="4009001B" w:tentative="1">
+      <w:start w:val="1"/>
+      <w:numFmt w:val="lowerRoman"/>
+      <w:lvlText w:val="%3."/>
+      <w:lvlJc w:val="right"/>
+      <w:pPr>
+        <w:ind w:left="2160" w:hanging="180"/>
+      </w:pPr>
+    </w:lvl>
+    <w:lvl w:ilvl="3" w:tplc="4009000F" w:tentative="1">
+      <w:start w:val="1"/>
+      <w:numFmt w:val="decimal"/>
+      <w:lvlText w:val="%4."/>
+      <w:lvlJc w:val="left"/>
+      <w:pPr>
+        <w:ind w:left="2880" w:hanging="360"/>
+      </w:pPr>
+    </w:lvl>
+    <w:lvl w:ilvl="4" w:tplc="40090019" w:tentative="1">
+      <w:start w:val="1"/>
+      <w:numFmt w:val="lowerLetter"/>
+      <w:lvlText w:val="%5."/>
+      <w:lvlJc w:val="left"/>
+      <w:pPr>
+        <w:ind w:left="3600" w:hanging="360"/>
+      </w:pPr>
+    </w:lvl>
+    <w:lvl w:ilvl="5" w:tplc="4009001B" w:tentative="1">
+      <w:start w:val="1"/>
+      <w:numFmt w:val="lowerRoman"/>
+      <w:lvlText w:val="%6."/>
+      <w:lvlJc w:val="right"/>
+      <w:pPr>
+        <w:ind w:left="4320" w:hanging="180"/>
+      </w:pPr>
+    </w:lvl>
+    <w:lvl w:ilvl="6" w:tplc="4009000F" w:tentative="1">
+      <w:start w:val="1"/>
+      <w:numFmt w:val="decimal"/>
+      <w:lvlText w:val="%7."/>
+      <w:lvlJc w:val="left"/>
+      <w:pPr>
+        <w:ind w:left="5040" w:hanging="360"/>
+      </w:pPr>
+    </w:lvl>
+    <w:lvl w:ilvl="7" w:tplc="40090019" w:tentative="1">
+      <w:start w:val="1"/>
+      <w:numFmt w:val="lowerLetter"/>
+      <w:lvlText w:val="%8."/>
+      <w:lvlJc w:val="left"/>
+      <w:pPr>
+        <w:ind w:left="5760" w:hanging="360"/>
+      </w:pPr>
+    </w:lvl>
+    <w:lvl w:ilvl="8" w:tplc="4009001B" w:tentative="1">
+      <w:start w:val="1"/>
+      <w:numFmt w:val="lowerRoman"/>
+      <w:lvlText w:val="%9."/>
+      <w:lvlJc w:val="right"/>
+      <w:pPr>
+        <w:ind w:left="6480" w:hanging="180"/>
+      </w:pPr>
+    </w:lvl>
+  </w:abstractNum>
+  <w:abstractNum w:abstractNumId="2" w15:restartNumberingAfterBreak="0">
+    <w:nsid w:val="1ABF4892"/>
+    <w:multiLevelType w:val="hybridMultilevel"/>
+    <w:tmpl w:val="103E981E"/>
+    <w:lvl w:ilvl="0" w:tplc="4009000F">
+      <w:start w:val="1"/>
+      <w:numFmt w:val="decimal"/>
+      <w:lvlText w:val="%1."/>
+      <w:lvlJc w:val="left"/>
+      <w:pPr>
+        <w:ind w:left="720" w:hanging="360"/>
+      </w:pPr>
+      <w:rPr>
+        <w:rFonts w:hint="default"/>
+      </w:rPr>
+    </w:lvl>
+    <w:lvl w:ilvl="1" w:tplc="40090019" w:tentative="1">
+      <w:start w:val="1"/>
+      <w:numFmt w:val="lowerLetter"/>
+      <w:lvlText w:val="%2."/>
+      <w:lvlJc w:val="left"/>
+      <w:pPr>
+        <w:ind w:left="1440" w:hanging="360"/>
+      </w:pPr>
+    </w:lvl>
+    <w:lvl w:ilvl="2" w:tplc="4009001B" w:tentative="1">
+      <w:start w:val="1"/>
+      <w:numFmt w:val="lowerRoman"/>
+      <w:lvlText w:val="%3."/>
+      <w:lvlJc w:val="right"/>
+      <w:pPr>
+        <w:ind w:left="2160" w:hanging="180"/>
+      </w:pPr>
+    </w:lvl>
+    <w:lvl w:ilvl="3" w:tplc="4009000F" w:tentative="1">
+      <w:start w:val="1"/>
+      <w:numFmt w:val="decimal"/>
+      <w:lvlText w:val="%4."/>
+      <w:lvlJc w:val="left"/>
+      <w:pPr>
+        <w:ind w:left="2880" w:hanging="360"/>
+      </w:pPr>
+    </w:lvl>
+    <w:lvl w:ilvl="4" w:tplc="40090019" w:tentative="1">
+      <w:start w:val="1"/>
+      <w:numFmt w:val="lowerLetter"/>
+      <w:lvlText w:val="%5."/>
+      <w:lvlJc w:val="left"/>
+      <w:pPr>
+        <w:ind w:left="3600" w:hanging="360"/>
+      </w:pPr>
+    </w:lvl>
+    <w:lvl w:ilvl="5" w:tplc="4009001B" w:tentative="1">
+      <w:start w:val="1"/>
+      <w:numFmt w:val="lowerRoman"/>
+      <w:lvlText w:val="%6."/>
+      <w:lvlJc w:val="right"/>
+      <w:pPr>
+        <w:ind w:left="4320" w:hanging="180"/>
+      </w:pPr>
+    </w:lvl>
+    <w:lvl w:ilvl="6" w:tplc="4009000F" w:tentative="1">
+      <w:start w:val="1"/>
+      <w:numFmt w:val="decimal"/>
+      <w:lvlText w:val="%7."/>
+      <w:lvlJc w:val="left"/>
+      <w:pPr>
+        <w:ind w:left="5040" w:hanging="360"/>
+      </w:pPr>
+    </w:lvl>
+    <w:lvl w:ilvl="7" w:tplc="40090019" w:tentative="1">
+      <w:start w:val="1"/>
+      <w:numFmt w:val="lowerLetter"/>
+      <w:lvlText w:val="%8."/>
+      <w:lvlJc w:val="left"/>
+      <w:pPr>
+        <w:ind w:left="5760" w:hanging="360"/>
+      </w:pPr>
+    </w:lvl>
+    <w:lvl w:ilvl="8" w:tplc="4009001B" w:tentative="1">
+      <w:start w:val="1"/>
+      <w:numFmt w:val="lowerRoman"/>
+      <w:lvlText w:val="%9."/>
+      <w:lvlJc w:val="right"/>
+      <w:pPr>
+        <w:ind w:left="6480" w:hanging="180"/>
+      </w:pPr>
+    </w:lvl>
+  </w:abstractNum>
+  <w:abstractNum w:abstractNumId="3" w15:restartNumberingAfterBreak="0">
     <w:nsid w:val="3C8458D6"/>
     <w:multiLevelType w:val="hybridMultilevel"/>
     <w:tmpl w:val="B06CC5D6"/>
@@ -1300,7 +1646,7 @@
       </w:pPr>
     </w:lvl>
   </w:abstractNum>
-  <w:abstractNum w:abstractNumId="2" w15:restartNumberingAfterBreak="0">
+  <w:abstractNum w:abstractNumId="4" w15:restartNumberingAfterBreak="0">
     <w:nsid w:val="45FE6864"/>
     <w:multiLevelType w:val="hybridMultilevel"/>
     <w:tmpl w:val="2236D63E"/>
@@ -1389,7 +1735,7 @@
       </w:pPr>
     </w:lvl>
   </w:abstractNum>
-  <w:abstractNum w:abstractNumId="3" w15:restartNumberingAfterBreak="0">
+  <w:abstractNum w:abstractNumId="5" w15:restartNumberingAfterBreak="0">
     <w:nsid w:val="4C98304A"/>
     <w:multiLevelType w:val="hybridMultilevel"/>
     <w:tmpl w:val="4BF0A1D8"/>
@@ -1478,7 +1824,7 @@
       </w:pPr>
     </w:lvl>
   </w:abstractNum>
-  <w:abstractNum w:abstractNumId="4" w15:restartNumberingAfterBreak="0">
+  <w:abstractNum w:abstractNumId="6" w15:restartNumberingAfterBreak="0">
     <w:nsid w:val="51A320A6"/>
     <w:multiLevelType w:val="hybridMultilevel"/>
     <w:tmpl w:val="B3B48D40"/>
@@ -1567,7 +1913,7 @@
       </w:pPr>
     </w:lvl>
   </w:abstractNum>
-  <w:abstractNum w:abstractNumId="5" w15:restartNumberingAfterBreak="0">
+  <w:abstractNum w:abstractNumId="7" w15:restartNumberingAfterBreak="0">
     <w:nsid w:val="629718B8"/>
     <w:multiLevelType w:val="hybridMultilevel"/>
     <w:tmpl w:val="6868B53C"/>
@@ -1656,7 +2002,96 @@
       </w:pPr>
     </w:lvl>
   </w:abstractNum>
-  <w:abstractNum w:abstractNumId="6" w15:restartNumberingAfterBreak="0">
+  <w:abstractNum w:abstractNumId="8" w15:restartNumberingAfterBreak="0">
+    <w:nsid w:val="63E87F7A"/>
+    <w:multiLevelType w:val="hybridMultilevel"/>
+    <w:tmpl w:val="BD389AD2"/>
+    <w:lvl w:ilvl="0" w:tplc="4009000F">
+      <w:start w:val="1"/>
+      <w:numFmt w:val="decimal"/>
+      <w:lvlText w:val="%1."/>
+      <w:lvlJc w:val="left"/>
+      <w:pPr>
+        <w:ind w:left="720" w:hanging="360"/>
+      </w:pPr>
+      <w:rPr>
+        <w:rFonts w:hint="default"/>
+      </w:rPr>
+    </w:lvl>
+    <w:lvl w:ilvl="1" w:tplc="40090019" w:tentative="1">
+      <w:start w:val="1"/>
+      <w:numFmt w:val="lowerLetter"/>
+      <w:lvlText w:val="%2."/>
+      <w:lvlJc w:val="left"/>
+      <w:pPr>
+        <w:ind w:left="1440" w:hanging="360"/>
+      </w:pPr>
+    </w:lvl>
+    <w:lvl w:ilvl="2" w:tplc="4009001B" w:tentative="1">
+      <w:start w:val="1"/>
+      <w:numFmt w:val="lowerRoman"/>
+      <w:lvlText w:val="%3."/>
+      <w:lvlJc w:val="right"/>
+      <w:pPr>
+        <w:ind w:left="2160" w:hanging="180"/>
+      </w:pPr>
+    </w:lvl>
+    <w:lvl w:ilvl="3" w:tplc="4009000F" w:tentative="1">
+      <w:start w:val="1"/>
+      <w:numFmt w:val="decimal"/>
+      <w:lvlText w:val="%4."/>
+      <w:lvlJc w:val="left"/>
+      <w:pPr>
+        <w:ind w:left="2880" w:hanging="360"/>
+      </w:pPr>
+    </w:lvl>
+    <w:lvl w:ilvl="4" w:tplc="40090019" w:tentative="1">
+      <w:start w:val="1"/>
+      <w:numFmt w:val="lowerLetter"/>
+      <w:lvlText w:val="%5."/>
+      <w:lvlJc w:val="left"/>
+      <w:pPr>
+        <w:ind w:left="3600" w:hanging="360"/>
+      </w:pPr>
+    </w:lvl>
+    <w:lvl w:ilvl="5" w:tplc="4009001B" w:tentative="1">
+      <w:start w:val="1"/>
+      <w:numFmt w:val="lowerRoman"/>
+      <w:lvlText w:val="%6."/>
+      <w:lvlJc w:val="right"/>
+      <w:pPr>
+        <w:ind w:left="4320" w:hanging="180"/>
+      </w:pPr>
+    </w:lvl>
+    <w:lvl w:ilvl="6" w:tplc="4009000F" w:tentative="1">
+      <w:start w:val="1"/>
+      <w:numFmt w:val="decimal"/>
+      <w:lvlText w:val="%7."/>
+      <w:lvlJc w:val="left"/>
+      <w:pPr>
+        <w:ind w:left="5040" w:hanging="360"/>
+      </w:pPr>
+    </w:lvl>
+    <w:lvl w:ilvl="7" w:tplc="40090019" w:tentative="1">
+      <w:start w:val="1"/>
+      <w:numFmt w:val="lowerLetter"/>
+      <w:lvlText w:val="%8."/>
+      <w:lvlJc w:val="left"/>
+      <w:pPr>
+        <w:ind w:left="5760" w:hanging="360"/>
+      </w:pPr>
+    </w:lvl>
+    <w:lvl w:ilvl="8" w:tplc="4009001B" w:tentative="1">
+      <w:start w:val="1"/>
+      <w:numFmt w:val="lowerRoman"/>
+      <w:lvlText w:val="%9."/>
+      <w:lvlJc w:val="right"/>
+      <w:pPr>
+        <w:ind w:left="6480" w:hanging="180"/>
+      </w:pPr>
+    </w:lvl>
+  </w:abstractNum>
+  <w:abstractNum w:abstractNumId="9" w15:restartNumberingAfterBreak="0">
     <w:nsid w:val="66813994"/>
     <w:multiLevelType w:val="hybridMultilevel"/>
     <w:tmpl w:val="C20CDA36"/>
@@ -1745,7 +2180,7 @@
       </w:pPr>
     </w:lvl>
   </w:abstractNum>
-  <w:abstractNum w:abstractNumId="7" w15:restartNumberingAfterBreak="0">
+  <w:abstractNum w:abstractNumId="10" w15:restartNumberingAfterBreak="0">
     <w:nsid w:val="722A09CF"/>
     <w:multiLevelType w:val="hybridMultilevel"/>
     <w:tmpl w:val="B6F2F5C2"/>
@@ -1834,7 +2269,7 @@
       </w:pPr>
     </w:lvl>
   </w:abstractNum>
-  <w:abstractNum w:abstractNumId="8" w15:restartNumberingAfterBreak="0">
+  <w:abstractNum w:abstractNumId="11" w15:restartNumberingAfterBreak="0">
     <w:nsid w:val="724D4E85"/>
     <w:multiLevelType w:val="hybridMultilevel"/>
     <w:tmpl w:val="72406C62"/>
@@ -1923,7 +2358,7 @@
       </w:pPr>
     </w:lvl>
   </w:abstractNum>
-  <w:abstractNum w:abstractNumId="9" w15:restartNumberingAfterBreak="0">
+  <w:abstractNum w:abstractNumId="12" w15:restartNumberingAfterBreak="0">
     <w:nsid w:val="7D6A2BFF"/>
     <w:multiLevelType w:val="hybridMultilevel"/>
     <w:tmpl w:val="73587DBE"/>
@@ -2013,34 +2448,43 @@
     </w:lvl>
   </w:abstractNum>
   <w:num w:numId="1">
-    <w:abstractNumId w:val="8"/>
+    <w:abstractNumId w:val="11"/>
   </w:num>
   <w:num w:numId="2">
+    <w:abstractNumId w:val="5"/>
+  </w:num>
+  <w:num w:numId="3">
     <w:abstractNumId w:val="3"/>
   </w:num>
-  <w:num w:numId="3">
-    <w:abstractNumId w:val="1"/>
+  <w:num w:numId="4">
+    <w:abstractNumId w:val="12"/>
   </w:num>
-  <w:num w:numId="4">
+  <w:num w:numId="5">
+    <w:abstractNumId w:val="4"/>
+  </w:num>
+  <w:num w:numId="6">
+    <w:abstractNumId w:val="6"/>
+  </w:num>
+  <w:num w:numId="7">
     <w:abstractNumId w:val="9"/>
   </w:num>
-  <w:num w:numId="5">
-    <w:abstractNumId w:val="2"/>
-  </w:num>
-  <w:num w:numId="6">
-    <w:abstractNumId w:val="4"/>
-  </w:num>
-  <w:num w:numId="7">
-    <w:abstractNumId w:val="6"/>
-  </w:num>
   <w:num w:numId="8">
-    <w:abstractNumId w:val="7"/>
+    <w:abstractNumId w:val="10"/>
   </w:num>
   <w:num w:numId="9">
-    <w:abstractNumId w:val="5"/>
+    <w:abstractNumId w:val="7"/>
   </w:num>
   <w:num w:numId="10">
     <w:abstractNumId w:val="0"/>
+  </w:num>
+  <w:num w:numId="11">
+    <w:abstractNumId w:val="1"/>
+  </w:num>
+  <w:num w:numId="12">
+    <w:abstractNumId w:val="8"/>
+  </w:num>
+  <w:num w:numId="13">
+    <w:abstractNumId w:val="2"/>
   </w:num>
 </w:numbering>
 </file>

</xml_diff>